<commit_message>
docx and slides updated
</commit_message>
<xml_diff>
--- a/contagionSequences.docx
+++ b/contagionSequences.docx
@@ -483,7 +483,7 @@
           <w:szCs w:val="24"/>
           <w:color w:val="auto"/>
         </w:rPr>
-        <w:t>September 14, 2020</w:t>
+        <w:t>September 15, 2020</w:t>
       </w:r>
     </w:p>
     <w:p>
@@ -11426,6 +11426,36 @@
           <w:szCs w:val="22"/>
           <w:color w:val="auto"/>
         </w:rPr>
+        <w:t>Internal contents in Sections 2.2. 3 with Table 1, A.3.1, B.4, B.7.</w:t>
+      </w:r>
+    </w:p>
+    <w:p>
+      <w:pPr>
+        <w:spacing w:after="0" w:line="18" w:lineRule="exact"/>
+        <w:rPr>
+          <w:sz w:val="20"/>
+          <w:szCs w:val="20"/>
+          <w:color w:val="auto"/>
+        </w:rPr>
+      </w:pPr>
+    </w:p>
+    <w:p>
+      <w:pPr>
+        <w:ind w:left="740"/>
+        <w:spacing w:after="0"/>
+        <w:rPr>
+          <w:sz w:val="20"/>
+          <w:szCs w:val="20"/>
+          <w:color w:val="auto"/>
+        </w:rPr>
+      </w:pPr>
+      <w:r>
+        <w:rPr>
+          <w:rFonts w:ascii="Arial" w:cs="Arial" w:eastAsia="Arial" w:hAnsi="Arial"/>
+          <w:sz w:val="22"/>
+          <w:szCs w:val="22"/>
+          <w:color w:val="auto"/>
+        </w:rPr>
         <w:t>An interesting reference is Miles et al. (2020), where . . . WORKS IN PROGRESS.</w:t>
       </w:r>
     </w:p>
@@ -11709,17 +11739,7 @@
     </w:p>
     <w:p>
       <w:pPr>
-        <w:spacing w:after="0" w:line="200" w:lineRule="exact"/>
-        <w:rPr>
-          <w:sz w:val="20"/>
-          <w:szCs w:val="20"/>
-          <w:color w:val="auto"/>
-        </w:rPr>
-      </w:pPr>
-    </w:p>
-    <w:p>
-      <w:pPr>
-        <w:spacing w:after="0" w:line="320" w:lineRule="exact"/>
+        <w:spacing w:after="0" w:line="249" w:lineRule="exact"/>
         <w:rPr>
           <w:sz w:val="20"/>
           <w:szCs w:val="20"/>
@@ -19075,7 +19095,7 @@
       <w:pPr>
         <w:jc w:val="both"/>
         <w:ind w:left="400" w:right="400" w:firstLine="339"/>
-        <w:spacing w:after="0" w:line="261" w:lineRule="auto"/>
+        <w:spacing w:after="0" w:line="257" w:lineRule="auto"/>
         <w:rPr>
           <w:sz w:val="20"/>
           <w:szCs w:val="20"/>
@@ -19090,6 +19110,27 @@
           <w:color w:val="auto"/>
         </w:rPr>
         <w:t>The proposal here is to devote maximum preventive attention to fragile workers, leaving them home with sick pays (in reality, a part of the would work remotely from home). This situation is diﬀerent from limiting fragile people’s movements because it is mainly related to ages more advanced than those of the workers. Besides, that kind of decision allows people to move to go to the workplace.</w:t>
+      </w:r>
+    </w:p>
+    <w:p>
+      <w:pPr>
+        <w:jc w:val="both"/>
+        <w:ind w:left="400" w:right="400" w:firstLine="339"/>
+        <w:spacing w:after="0" w:line="266" w:lineRule="auto"/>
+        <w:rPr>
+          <w:sz w:val="20"/>
+          <w:szCs w:val="20"/>
+          <w:color w:val="auto"/>
+        </w:rPr>
+      </w:pPr>
+      <w:r>
+        <w:rPr>
+          <w:rFonts w:ascii="Arial" w:cs="Arial" w:eastAsia="Arial" w:hAnsi="Arial"/>
+          <w:sz w:val="22"/>
+          <w:szCs w:val="22"/>
+          <w:color w:val="auto"/>
+        </w:rPr>
+        <w:t>Intervention policies must properly design this non-pharmaceutical contention measure, defining the sick pay and the related rules with modalities and levels adequate to avoid the problems quoted above.</w:t>
       </w:r>
     </w:p>
     <w:p>
@@ -19114,7 +19155,7 @@
               <wp:posOffset>1067435</wp:posOffset>
             </wp:positionH>
             <wp:positionV relativeFrom="paragraph">
-              <wp:posOffset>136525</wp:posOffset>
+              <wp:posOffset>132080</wp:posOffset>
             </wp:positionV>
             <wp:extent cx="3808730" cy="2104390"/>
             <wp:wrapNone/>
@@ -19331,7 +19372,7 @@
     </w:p>
     <w:p>
       <w:pPr>
-        <w:spacing w:after="0" w:line="374" w:lineRule="exact"/>
+        <w:spacing w:after="0" w:line="367" w:lineRule="exact"/>
         <w:rPr>
           <w:sz w:val="20"/>
           <w:szCs w:val="20"/>
@@ -19384,18 +19425,18 @@
       <w:pPr>
         <w:jc w:val="both"/>
         <w:ind w:left="400" w:right="400" w:firstLine="339"/>
-        <w:spacing w:after="0" w:line="273" w:lineRule="auto"/>
-        <w:rPr>
-          <w:sz w:val="20"/>
-          <w:szCs w:val="20"/>
-          <w:color w:val="auto"/>
-        </w:rPr>
-      </w:pPr>
-      <w:r>
-        <w:rPr>
-          <w:rFonts w:ascii="Arial" w:cs="Arial" w:eastAsia="Arial" w:hAnsi="Arial"/>
-          <w:sz w:val="21"/>
-          <w:szCs w:val="21"/>
+        <w:spacing w:after="0" w:line="294" w:lineRule="auto"/>
+        <w:rPr>
+          <w:sz w:val="20"/>
+          <w:szCs w:val="20"/>
+          <w:color w:val="auto"/>
+        </w:rPr>
+      </w:pPr>
+      <w:r>
+        <w:rPr>
+          <w:rFonts w:ascii="Arial" w:cs="Arial" w:eastAsia="Arial" w:hAnsi="Arial"/>
+          <w:sz w:val="20"/>
+          <w:szCs w:val="20"/>
           <w:color w:val="auto"/>
         </w:rPr>
         <w:t>In Fig. 15 we have the first of the four pictures already seen in Section 2.2. It is a case in which the workplace’s eﬀect as an elective area of contagion is powerful. The epidemic lasts around 170 days. We introduce a further containment measure to the regular ones (those of Appendix D). From the 20</w:t>
@@ -19412,11 +19453,11 @@
       <w:r>
         <w:rPr>
           <w:rFonts w:ascii="Arial" w:cs="Arial" w:eastAsia="Arial" w:hAnsi="Arial"/>
-          <w:sz w:val="21"/>
-          <w:szCs w:val="21"/>
-          <w:color w:val="auto"/>
-        </w:rPr>
-        <w:t xml:space="preserve"> day of the simulated period, fragile workers are no more participating in work activity (into our simulated Piedmont, they correspond to a quota of around the 5% of the whole population). The eﬀect, in Fig. 16 is very positive in stopping the initial workplace action, but a series of home contagions restarts the epidemic, again in workplaces. As we see in Fig. 18, here we have the eﬀect of an unlucky circumstance:</w:t>
+          <w:sz w:val="20"/>
+          <w:szCs w:val="20"/>
+          <w:color w:val="auto"/>
+        </w:rPr>
+        <w:t xml:space="preserve"> day of the simulated period, fragile workers are no more participating in work activity (into our simulated Piedmont, they correspond to a quota of</w:t>
       </w:r>
     </w:p>
     <w:p>
@@ -19442,7 +19483,7 @@
     </w:p>
     <w:p>
       <w:pPr>
-        <w:spacing w:after="0" w:line="238" w:lineRule="exact"/>
+        <w:spacing w:after="0" w:line="214" w:lineRule="exact"/>
         <w:rPr>
           <w:sz w:val="20"/>
           <w:szCs w:val="20"/>
@@ -19599,7 +19640,7 @@
       <w:pPr>
         <w:jc w:val="both"/>
         <w:ind w:left="400" w:right="400"/>
-        <w:spacing w:after="0" w:line="263" w:lineRule="auto"/>
+        <w:spacing w:after="0" w:line="260" w:lineRule="auto"/>
         <w:rPr>
           <w:sz w:val="20"/>
           <w:szCs w:val="20"/>
@@ -19613,7 +19654,7 @@
           <w:szCs w:val="22"/>
           <w:color w:val="auto"/>
         </w:rPr>
-        <w:t>that of a unique agent, infected at home, again spreading the infection in the workplaces. We show this event to confirm the high variability in epidemic developments. Considering batches of 1,000 simulations, as in Section B.4, the positive eﬀect of the proposed measure is well evident.</w:t>
+        <w:t>around the 5% of the whole population). The eﬀect, in Fig. 16 is very positive in stopping the initial workplace action, but a series of home contagions restarts the epidemic, again in workplaces. As we see in Fig. 18, here we have the eﬀect of an unlucky circumstance: that of a unique agent, infected at home, again spreading the infection in the workplaces. We show this event to confirm the high variability in epidemic developments. Considering batches of 1,000 simulations, as in Section B.4, the positive eﬀect of the proposed measure is well evident.</w:t>
       </w:r>
     </w:p>
     <w:p>
@@ -19638,7 +19679,7 @@
               <wp:posOffset>1067435</wp:posOffset>
             </wp:positionH>
             <wp:positionV relativeFrom="paragraph">
-              <wp:posOffset>107315</wp:posOffset>
+              <wp:posOffset>109220</wp:posOffset>
             </wp:positionV>
             <wp:extent cx="3808730" cy="2122805"/>
             <wp:wrapNone/>
@@ -19855,7 +19896,7 @@
     </w:p>
     <w:p>
       <w:pPr>
-        <w:spacing w:after="0" w:line="356" w:lineRule="exact"/>
+        <w:spacing w:after="0" w:line="360" w:lineRule="exact"/>
         <w:rPr>
           <w:sz w:val="20"/>
           <w:szCs w:val="20"/>
@@ -20127,47 +20168,7 @@
     </w:p>
     <w:p>
       <w:pPr>
-        <w:spacing w:after="0" w:line="200" w:lineRule="exact"/>
-        <w:rPr>
-          <w:sz w:val="20"/>
-          <w:szCs w:val="20"/>
-          <w:color w:val="auto"/>
-        </w:rPr>
-      </w:pPr>
-    </w:p>
-    <w:p>
-      <w:pPr>
-        <w:spacing w:after="0" w:line="200" w:lineRule="exact"/>
-        <w:rPr>
-          <w:sz w:val="20"/>
-          <w:szCs w:val="20"/>
-          <w:color w:val="auto"/>
-        </w:rPr>
-      </w:pPr>
-    </w:p>
-    <w:p>
-      <w:pPr>
-        <w:spacing w:after="0" w:line="200" w:lineRule="exact"/>
-        <w:rPr>
-          <w:sz w:val="20"/>
-          <w:szCs w:val="20"/>
-          <w:color w:val="auto"/>
-        </w:rPr>
-      </w:pPr>
-    </w:p>
-    <w:p>
-      <w:pPr>
-        <w:spacing w:after="0" w:line="200" w:lineRule="exact"/>
-        <w:rPr>
-          <w:sz w:val="20"/>
-          <w:szCs w:val="20"/>
-          <w:color w:val="auto"/>
-        </w:rPr>
-      </w:pPr>
-    </w:p>
-    <w:p>
-      <w:pPr>
-        <w:spacing w:after="0" w:line="341" w:lineRule="exact"/>
+        <w:spacing w:after="0" w:line="328" w:lineRule="exact"/>
         <w:rPr>
           <w:sz w:val="20"/>
           <w:szCs w:val="20"/>

</xml_diff>